<commit_message>
Added adjusted files based on Reviewer comments
</commit_message>
<xml_diff>
--- a/QSRR Automator Instruction Manual.docx
+++ b/QSRR Automator Instruction Manual.docx
@@ -26,18 +26,8 @@
           <w:sz w:val="28"/>
           <w:szCs w:val="28"/>
         </w:rPr>
-        <w:t>Auto</w:t>
-      </w:r>
-      <w:bookmarkStart w:id="0" w:name="_GoBack"/>
-      <w:r>
-        <w:rPr>
-          <w:rFonts w:ascii="Arial" w:hAnsi="Arial" w:cs="Arial"/>
-          <w:sz w:val="28"/>
-          <w:szCs w:val="28"/>
-        </w:rPr>
-        <w:t>mator</w:t>
-      </w:r>
-      <w:bookmarkEnd w:id="0"/>
+        <w:t>Automator</w:t>
+      </w:r>
       <w:proofErr w:type="spellEnd"/>
       <w:r>
         <w:rPr>
@@ -773,7 +763,7 @@
           <w:szCs w:val="24"/>
           <w:u w:val="none"/>
         </w:rPr>
-        <w:t xml:space="preserve"> is by using anaconda so the standard “</w:t>
+        <w:t xml:space="preserve"> is by using anaconda so “</w:t>
       </w:r>
       <w:proofErr w:type="spellStart"/>
       <w:r>
@@ -797,7 +787,7 @@
           <w:szCs w:val="24"/>
           <w:u w:val="none"/>
         </w:rPr>
-        <w:t xml:space="preserve"> install </w:t>
+        <w:t xml:space="preserve"> install -c </w:t>
       </w:r>
       <w:proofErr w:type="spellStart"/>
       <w:r>
@@ -821,7 +811,7 @@
           <w:szCs w:val="24"/>
           <w:u w:val="none"/>
         </w:rPr>
-        <w:t xml:space="preserve">” works fine.  For those looking at the installation link above who are not familiar with anaconda, it recommends creating a new environment for </w:t>
+        <w:t xml:space="preserve"> </w:t>
       </w:r>
       <w:proofErr w:type="spellStart"/>
       <w:r>
@@ -845,7 +835,51 @@
           <w:szCs w:val="24"/>
           <w:u w:val="none"/>
         </w:rPr>
-        <w:t>.  That is not necessary, a standard install command works fine so long as you use “</w:t>
+        <w:t xml:space="preserve">” </w:t>
+      </w:r>
+      <w:r>
+        <w:rPr>
+          <w:rStyle w:val="Hyperlink"/>
+          <w:rFonts w:ascii="Arial" w:hAnsi="Arial" w:cs="Arial"/>
+          <w:color w:val="auto"/>
+          <w:sz w:val="24"/>
+          <w:szCs w:val="24"/>
+          <w:u w:val="none"/>
+        </w:rPr>
+        <w:t xml:space="preserve">or other commands from </w:t>
+      </w:r>
+      <w:r>
+        <w:rPr>
+          <w:rStyle w:val="Hyperlink"/>
+          <w:rFonts w:ascii="Arial" w:hAnsi="Arial" w:cs="Arial"/>
+          <w:color w:val="auto"/>
+          <w:sz w:val="24"/>
+          <w:szCs w:val="24"/>
+          <w:u w:val="none"/>
+        </w:rPr>
+        <w:t>https://anaconda.org/rdkit/rdkit</w:t>
+      </w:r>
+      <w:r>
+        <w:rPr>
+          <w:rStyle w:val="Hyperlink"/>
+          <w:rFonts w:ascii="Arial" w:hAnsi="Arial" w:cs="Arial"/>
+          <w:color w:val="auto"/>
+          <w:sz w:val="24"/>
+          <w:szCs w:val="24"/>
+          <w:u w:val="none"/>
+        </w:rPr>
+        <w:t xml:space="preserve"> </w:t>
+      </w:r>
+      <w:r>
+        <w:rPr>
+          <w:rStyle w:val="Hyperlink"/>
+          <w:rFonts w:ascii="Arial" w:hAnsi="Arial" w:cs="Arial"/>
+          <w:color w:val="auto"/>
+          <w:sz w:val="24"/>
+          <w:szCs w:val="24"/>
+          <w:u w:val="none"/>
+        </w:rPr>
+        <w:t xml:space="preserve">work fine.  For those looking at the installation link above who are not familiar with anaconda, it recommends creating a new environment for </w:t>
       </w:r>
       <w:proofErr w:type="spellStart"/>
       <w:r>
@@ -857,7 +891,7 @@
           <w:szCs w:val="24"/>
           <w:u w:val="none"/>
         </w:rPr>
-        <w:t>conda</w:t>
+        <w:t>rdkit</w:t>
       </w:r>
       <w:proofErr w:type="spellEnd"/>
       <w:r>
@@ -869,7 +903,29 @@
           <w:szCs w:val="24"/>
           <w:u w:val="none"/>
         </w:rPr>
-        <w:t xml:space="preserve">” instead of “pip”.  If you </w:t>
+        <w:t>.  That is not necessary</w:t>
+      </w:r>
+      <w:r>
+        <w:rPr>
+          <w:rStyle w:val="Hyperlink"/>
+          <w:rFonts w:ascii="Arial" w:hAnsi="Arial" w:cs="Arial"/>
+          <w:color w:val="auto"/>
+          <w:sz w:val="24"/>
+          <w:szCs w:val="24"/>
+          <w:u w:val="none"/>
+        </w:rPr>
+        <w:t xml:space="preserve"> but it will not hurt anything if you do install that way. </w:t>
+      </w:r>
+      <w:r>
+        <w:rPr>
+          <w:rStyle w:val="Hyperlink"/>
+          <w:rFonts w:ascii="Arial" w:hAnsi="Arial" w:cs="Arial"/>
+          <w:color w:val="auto"/>
+          <w:sz w:val="24"/>
+          <w:szCs w:val="24"/>
+          <w:u w:val="none"/>
+        </w:rPr>
+        <w:t xml:space="preserve">If you </w:t>
       </w:r>
       <w:r>
         <w:rPr>
@@ -1821,13 +1877,13 @@
         <mc:AlternateContent>
           <mc:Choice Requires="wps">
             <w:drawing>
-              <wp:anchor distT="0" distB="0" distL="114300" distR="114300" simplePos="0" relativeHeight="251661312" behindDoc="0" locked="0" layoutInCell="1" allowOverlap="1" wp14:anchorId="6FB06DF1" wp14:editId="26FE6DB0">
+              <wp:anchor distT="0" distB="0" distL="114300" distR="114300" simplePos="0" relativeHeight="251661312" behindDoc="0" locked="0" layoutInCell="1" allowOverlap="1" wp14:anchorId="6FB06DF1" wp14:editId="558D5DFC">
                 <wp:simplePos x="0" y="0"/>
-                <wp:positionH relativeFrom="column">
-                  <wp:posOffset>-228600</wp:posOffset>
+                <wp:positionH relativeFrom="margin">
+                  <wp:align>left</wp:align>
                 </wp:positionH>
                 <wp:positionV relativeFrom="paragraph">
-                  <wp:posOffset>4743450</wp:posOffset>
+                  <wp:posOffset>4276725</wp:posOffset>
                 </wp:positionV>
                 <wp:extent cx="4162425" cy="257175"/>
                 <wp:effectExtent l="0" t="0" r="28575" b="28575"/>
@@ -1889,7 +1945,9 @@
           </mc:Choice>
           <mc:Fallback>
             <w:pict>
-              <v:rect w14:anchorId="4ECB1031" id="Rectangle 7" o:spid="_x0000_s1026" style="position:absolute;margin-left:-18pt;margin-top:373.5pt;width:327.75pt;height:20.25pt;z-index:251661312;visibility:visible;mso-wrap-style:square;mso-width-percent:0;mso-height-percent:0;mso-wrap-distance-left:9pt;mso-wrap-distance-top:0;mso-wrap-distance-right:9pt;mso-wrap-distance-bottom:0;mso-position-horizontal:absolute;mso-position-horizontal-relative:text;mso-position-vertical:absolute;mso-position-vertical-relative:text;mso-width-percent:0;mso-height-percent:0;mso-width-relative:margin;mso-height-relative:margin;v-text-anchor:middle" o:gfxdata="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" filled="f" strokecolor="red" strokeweight="1.5pt"/>
+              <v:rect w14:anchorId="6039C78E" id="Rectangle 7" o:spid="_x0000_s1026" style="position:absolute;margin-left:0;margin-top:336.75pt;width:327.75pt;height:20.25pt;z-index:251661312;visibility:visible;mso-wrap-style:square;mso-width-percent:0;mso-height-percent:0;mso-wrap-distance-left:9pt;mso-wrap-distance-top:0;mso-wrap-distance-right:9pt;mso-wrap-distance-bottom:0;mso-position-horizontal:left;mso-position-horizontal-relative:margin;mso-position-vertical:absolute;mso-position-vertical-relative:text;mso-width-percent:0;mso-height-percent:0;mso-width-relative:margin;mso-height-relative:margin;v-text-anchor:middle" o:gfxdata="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" filled="f" strokecolor="red" strokeweight="1.5pt">
+                <w10:wrap anchorx="margin"/>
+              </v:rect>
             </w:pict>
           </mc:Fallback>
         </mc:AlternateContent>
@@ -1897,15 +1955,14 @@
       <w:r>
         <w:rPr>
           <w:rFonts w:ascii="Arial" w:hAnsi="Arial" w:cs="Arial"/>
-          <w:noProof/>
           <w:sz w:val="24"/>
           <w:szCs w:val="24"/>
         </w:rPr>
         <w:drawing>
-          <wp:inline distT="0" distB="0" distL="0" distR="0" wp14:anchorId="36327ECA" wp14:editId="0D28B31E">
-            <wp:extent cx="5943600" cy="5557520"/>
-            <wp:effectExtent l="0" t="0" r="0" b="5080"/>
-            <wp:docPr id="6" name="Picture 2"/>
+          <wp:inline distT="0" distB="0" distL="0" distR="0" wp14:anchorId="719D0830" wp14:editId="30501ED0">
+            <wp:extent cx="5275253" cy="5294067"/>
+            <wp:effectExtent l="0" t="0" r="1905" b="1905"/>
+            <wp:docPr id="9" name="Picture 8"/>
             <wp:cNvGraphicFramePr>
               <a:graphicFrameLocks xmlns:a="http://schemas.openxmlformats.org/drawingml/2006/main" noChangeAspect="1"/>
             </wp:cNvGraphicFramePr>
@@ -1913,7 +1970,7 @@
               <a:graphicData uri="http://schemas.openxmlformats.org/drawingml/2006/picture">
                 <pic:pic xmlns:pic="http://schemas.openxmlformats.org/drawingml/2006/picture">
                   <pic:nvPicPr>
-                    <pic:cNvPr id="3" name="Picture 2"/>
+                    <pic:cNvPr id="9" name="Picture 8"/>
                     <pic:cNvPicPr>
                       <a:picLocks noChangeAspect="1"/>
                     </pic:cNvPicPr>
@@ -1927,7 +1984,7 @@
                   <pic:spPr>
                     <a:xfrm>
                       <a:off x="0" y="0"/>
-                      <a:ext cx="5943600" cy="5557520"/>
+                      <a:ext cx="5275253" cy="5294067"/>
                     </a:xfrm>
                     <a:prstGeom prst="rect">
                       <a:avLst/>
@@ -1978,7 +2035,39 @@
           <w:sz w:val="24"/>
           <w:szCs w:val="24"/>
         </w:rPr>
-        <w:t xml:space="preserve">the final Predicted RT.  The statistics on the graph are the lowest values provided “Final Model R2 Score” and “Final Model Mean Absolute Error”, which are the r2 of the line, and the mean absolute error the average error values of all points (in the above case 2.131 seconds).  </w:t>
+        <w:t xml:space="preserve">the final Predicted RT.  The statistics on the graph are the lowest values provided “Final Model R2 Score” and “Final Model Mean Absolute Error”, which are the r2 of the line, and the mean absolute error the average error values of all points (in the above case </w:t>
+      </w:r>
+      <w:r>
+        <w:rPr>
+          <w:rFonts w:ascii="Arial" w:hAnsi="Arial" w:cs="Arial"/>
+          <w:sz w:val="24"/>
+          <w:szCs w:val="24"/>
+        </w:rPr>
+        <w:t>4</w:t>
+      </w:r>
+      <w:r>
+        <w:rPr>
+          <w:rFonts w:ascii="Arial" w:hAnsi="Arial" w:cs="Arial"/>
+          <w:sz w:val="24"/>
+          <w:szCs w:val="24"/>
+        </w:rPr>
+        <w:t>.1</w:t>
+      </w:r>
+      <w:r>
+        <w:rPr>
+          <w:rFonts w:ascii="Arial" w:hAnsi="Arial" w:cs="Arial"/>
+          <w:sz w:val="24"/>
+          <w:szCs w:val="24"/>
+        </w:rPr>
+        <w:t>9</w:t>
+      </w:r>
+      <w:r>
+        <w:rPr>
+          <w:rFonts w:ascii="Arial" w:hAnsi="Arial" w:cs="Arial"/>
+          <w:sz w:val="24"/>
+          <w:szCs w:val="24"/>
+        </w:rPr>
+        <w:t xml:space="preserve">1 seconds).  </w:t>
       </w:r>
     </w:p>
     <w:p>
@@ -2003,7 +2092,41 @@
           <w:sz w:val="24"/>
           <w:szCs w:val="24"/>
         </w:rPr>
-        <w:t xml:space="preserve">final model uses all the data for model construction.  The performance on unobserved data (and thus how it will likely perform on new data) is represented by the other three numbers.  Multiple models (default 5 but this can be changed in the settings menu) were created while leaving out a test set to try the new model on.  The results are the average and median of the r2 of their fits (Mean Training R2 and Median Training R2) and the average absolute error of predictions (Expected absolute Error of Predictions).  The most useful is likely the Expected Absolute error of predictions, since in testing 2/3-3/4 </w:t>
+        <w:t>final model uses all the data for model construction.  The performance on unobserved data (and thus how it will likely perform on new data) is represented by the other three numbers.  Multiple models (default 5 but this can be changed in the settings menu) were created while leaving out a test set to try the new model on.  The results are the average and median of the r2 of their fits (Mean Training R2 and Median Training R2) and the average absolute error of predictions (Expected absolute Error of Predictions)</w:t>
+      </w:r>
+      <w:r>
+        <w:rPr>
+          <w:rFonts w:ascii="Arial" w:hAnsi="Arial" w:cs="Arial"/>
+          <w:sz w:val="24"/>
+          <w:szCs w:val="24"/>
+        </w:rPr>
+        <w:t xml:space="preserve"> as well as its standard deviation (</w:t>
+      </w:r>
+      <w:proofErr w:type="spellStart"/>
+      <w:r>
+        <w:rPr>
+          <w:rFonts w:ascii="Arial" w:hAnsi="Arial" w:cs="Arial"/>
+          <w:sz w:val="24"/>
+          <w:szCs w:val="24"/>
+        </w:rPr>
+        <w:t>Std</w:t>
+      </w:r>
+      <w:proofErr w:type="spellEnd"/>
+      <w:r>
+        <w:rPr>
+          <w:rFonts w:ascii="Arial" w:hAnsi="Arial" w:cs="Arial"/>
+          <w:sz w:val="24"/>
+          <w:szCs w:val="24"/>
+        </w:rPr>
+        <w:t xml:space="preserve"> Dev of Expected Absolute Error)</w:t>
+      </w:r>
+      <w:r>
+        <w:rPr>
+          <w:rFonts w:ascii="Arial" w:hAnsi="Arial" w:cs="Arial"/>
+          <w:sz w:val="24"/>
+          <w:szCs w:val="24"/>
+        </w:rPr>
+        <w:t xml:space="preserve">.  The most useful is likely the Expected Absolute error of predictions, since in testing 2/3-3/4 of truly new data in </w:t>
       </w:r>
       <w:r>
         <w:rPr>
@@ -2012,7 +2135,7 @@
           <w:szCs w:val="24"/>
         </w:rPr>
         <w:lastRenderedPageBreak/>
-        <w:t xml:space="preserve">of truly new data in the test set will be accurate to within this value.  If it is too </w:t>
+        <w:t xml:space="preserve">the test set will be accurate to within this value.  If it is too </w:t>
       </w:r>
       <w:proofErr w:type="gramStart"/>
       <w:r>
@@ -2360,33 +2483,31 @@
           <w:sz w:val="24"/>
           <w:szCs w:val="24"/>
         </w:rPr>
-        <w:t xml:space="preserve">s will result (so use whatever </w:t>
-      </w:r>
-      <w:proofErr w:type="gramStart"/>
-      <w:r>
-        <w:rPr>
-          <w:rFonts w:ascii="Arial" w:hAnsi="Arial" w:cs="Arial"/>
-          <w:sz w:val="24"/>
-          <w:szCs w:val="24"/>
-        </w:rPr>
-        <w:t xml:space="preserve">descriptors  </w:t>
-      </w:r>
-      <w:r>
-        <w:rPr>
-          <w:rFonts w:ascii="Arial" w:hAnsi="Arial" w:cs="Arial"/>
-          <w:sz w:val="24"/>
-          <w:szCs w:val="24"/>
-        </w:rPr>
-        <w:t>you</w:t>
-      </w:r>
-      <w:proofErr w:type="gramEnd"/>
-      <w:r>
-        <w:rPr>
-          <w:rFonts w:ascii="Arial" w:hAnsi="Arial" w:cs="Arial"/>
-          <w:sz w:val="24"/>
-          <w:szCs w:val="24"/>
-        </w:rPr>
-        <w:t xml:space="preserve"> used in the model training set)</w:t>
+        <w:t>s will resu</w:t>
+      </w:r>
+      <w:r>
+        <w:rPr>
+          <w:rFonts w:ascii="Arial" w:hAnsi="Arial" w:cs="Arial"/>
+          <w:sz w:val="24"/>
+          <w:szCs w:val="24"/>
+        </w:rPr>
+        <w:t>lt (so use whatever descriptors</w:t>
+      </w:r>
+      <w:r>
+        <w:rPr>
+          <w:rFonts w:ascii="Arial" w:hAnsi="Arial" w:cs="Arial"/>
+          <w:sz w:val="24"/>
+          <w:szCs w:val="24"/>
+        </w:rPr>
+        <w:t xml:space="preserve"> </w:t>
+      </w:r>
+      <w:r>
+        <w:rPr>
+          <w:rFonts w:ascii="Arial" w:hAnsi="Arial" w:cs="Arial"/>
+          <w:sz w:val="24"/>
+          <w:szCs w:val="24"/>
+        </w:rPr>
+        <w:t>you used in the model training set)</w:t>
       </w:r>
       <w:r>
         <w:rPr>
@@ -4265,6 +4386,7 @@
       <w:r>
         <w:rPr>
           <w:rFonts w:ascii="Arial" w:hAnsi="Arial" w:cs="Arial"/>
+          <w:noProof/>
           <w:sz w:val="24"/>
           <w:szCs w:val="24"/>
         </w:rPr>
@@ -4839,7 +4961,23 @@
           <w:sz w:val="24"/>
           <w:szCs w:val="24"/>
         </w:rPr>
-        <w:t xml:space="preserve"> will try all and attempt to choose the best.  “MLR” is multiple linear regression, “Random Forest” is Random Forest Regression, and </w:t>
+        <w:t xml:space="preserve"> will try all and</w:t>
+      </w:r>
+      <w:r>
+        <w:rPr>
+          <w:rFonts w:ascii="Arial" w:hAnsi="Arial" w:cs="Arial"/>
+          <w:sz w:val="24"/>
+          <w:szCs w:val="24"/>
+        </w:rPr>
+        <w:t xml:space="preserve"> attempt to choose the best.  “</w:t>
+      </w:r>
+      <w:r>
+        <w:rPr>
+          <w:rFonts w:ascii="Arial" w:hAnsi="Arial" w:cs="Arial"/>
+          <w:sz w:val="24"/>
+          <w:szCs w:val="24"/>
+        </w:rPr>
+        <w:t xml:space="preserve">LR” is linear regression, “Random Forest” is Random Forest Regression, and </w:t>
       </w:r>
       <w:r>
         <w:rPr>
@@ -4914,7 +5052,41 @@
           <w:sz w:val="24"/>
           <w:szCs w:val="24"/>
         </w:rPr>
-        <w:t>Number of processors to use – how many processors should be used for calculation.  One will be assigned to each cross validation.  It is recommended to use at least one less processor than your computer has available (the default setting is number of processors on the computer -1) so that the computer can still function at a reasonable speed during calculation.  If the processors exceed the number of cross-validations nothing is gained.  If the number of processors is less than the number of cross-v</w:t>
+        <w:t xml:space="preserve">Number of processors to use – </w:t>
+      </w:r>
+      <w:r>
+        <w:rPr>
+          <w:rFonts w:ascii="Arial" w:hAnsi="Arial" w:cs="Arial"/>
+          <w:sz w:val="24"/>
+          <w:szCs w:val="24"/>
+        </w:rPr>
+        <w:t xml:space="preserve">THIS SETTING ONLY WORKS IN THE PYTHON VERSION. The .exe has a bug during packaging that required disabling multiprocessing, so only uses 1 processor. </w:t>
+      </w:r>
+      <w:r>
+        <w:rPr>
+          <w:rFonts w:ascii="Arial" w:hAnsi="Arial" w:cs="Arial"/>
+          <w:sz w:val="24"/>
+          <w:szCs w:val="24"/>
+        </w:rPr>
+        <w:t xml:space="preserve">how many processors should be used for </w:t>
+      </w:r>
+      <w:proofErr w:type="gramStart"/>
+      <w:r>
+        <w:rPr>
+          <w:rFonts w:ascii="Arial" w:hAnsi="Arial" w:cs="Arial"/>
+          <w:sz w:val="24"/>
+          <w:szCs w:val="24"/>
+        </w:rPr>
+        <w:t>calculation.</w:t>
+      </w:r>
+      <w:proofErr w:type="gramEnd"/>
+      <w:r>
+        <w:rPr>
+          <w:rFonts w:ascii="Arial" w:hAnsi="Arial" w:cs="Arial"/>
+          <w:sz w:val="24"/>
+          <w:szCs w:val="24"/>
+        </w:rPr>
+        <w:t xml:space="preserve">  One will be assigned to each cross validation.  It is recommended to use at least one less processor than your computer has available (the default setting is number of processors on the computer -1) so that the computer can still function at a reasonable speed during calculation.  If the processors exceed the number of cross-validations nothing is gained.  If the number of processors is less than the number of cross-v</w:t>
       </w:r>
       <w:r>
         <w:rPr>
@@ -7454,7 +7626,25 @@
           <w:sz w:val="24"/>
           <w:szCs w:val="24"/>
         </w:rPr>
-        <w:t>number of cross validations – the more cross validations the longer this will take</w:t>
+        <w:t xml:space="preserve">number of </w:t>
+      </w:r>
+      <w:bookmarkStart w:id="0" w:name="_GoBack"/>
+      <w:r>
+        <w:rPr>
+          <w:rFonts w:ascii="Arial" w:hAnsi="Arial" w:cs="Arial"/>
+          <w:sz w:val="24"/>
+          <w:szCs w:val="24"/>
+        </w:rPr>
+        <w:t>cross</w:t>
+      </w:r>
+      <w:bookmarkEnd w:id="0"/>
+      <w:r>
+        <w:rPr>
+          <w:rFonts w:ascii="Arial" w:hAnsi="Arial" w:cs="Arial"/>
+          <w:sz w:val="24"/>
+          <w:szCs w:val="24"/>
+        </w:rPr>
+        <w:t xml:space="preserve"> validations – the more cross validations the longer this will take</w:t>
       </w:r>
     </w:p>
     <w:p>

</xml_diff>